<commit_message>
update resume and adjust description for Texas Hold 'em project
</commit_message>
<xml_diff>
--- a/src/assets/KevinLane.docx
+++ b/src/assets/KevinLane.docx
@@ -1,6 +1,6 @@
 
 <file path=word/document.xml><?xml version="1.0" encoding="utf-8"?>
-<w:document xmlns:mc="http://schemas.openxmlformats.org/markup-compatibility/2006" xmlns:o="urn:schemas-microsoft-com:office:office" xmlns:r="http://schemas.openxmlformats.org/officeDocument/2006/relationships" xmlns:m="http://schemas.openxmlformats.org/officeDocument/2006/math" xmlns:v="urn:schemas-microsoft-com:vml" xmlns:wp="http://schemas.openxmlformats.org/drawingml/2006/wordprocessingDrawing" xmlns:w10="urn:schemas-microsoft-com:office:word" xmlns:w="http://schemas.openxmlformats.org/wordprocessingml/2006/main" xmlns:wne="http://schemas.microsoft.com/office/word/2006/wordml" xmlns:sl="http://schemas.openxmlformats.org/schemaLibrary/2006/main" xmlns:a="http://schemas.openxmlformats.org/drawingml/2006/main" xmlns:pic="http://schemas.openxmlformats.org/drawingml/2006/picture" xmlns:c="http://schemas.openxmlformats.org/drawingml/2006/chart" xmlns:lc="http://schemas.openxmlformats.org/drawingml/2006/lockedCanvas" xmlns:dgm="http://schemas.openxmlformats.org/drawingml/2006/diagram" xmlns:wps="http://schemas.microsoft.com/office/word/2010/wordprocessingShape" xmlns:wpg="http://schemas.microsoft.com/office/word/2010/wordprocessingGroup" xmlns:w14="http://schemas.microsoft.com/office/word/2010/wordml" xmlns:w15="http://schemas.microsoft.com/office/word/2012/wordml">
+<w:document xmlns:mc="http://schemas.openxmlformats.org/markup-compatibility/2006" xmlns:o="urn:schemas-microsoft-com:office:office" xmlns:r="http://schemas.openxmlformats.org/officeDocument/2006/relationships" xmlns:m="http://schemas.openxmlformats.org/officeDocument/2006/math" xmlns:v="urn:schemas-microsoft-com:vml" xmlns:wp="http://schemas.openxmlformats.org/drawingml/2006/wordprocessingDrawing" xmlns:w10="urn:schemas-microsoft-com:office:word" xmlns:w="http://schemas.openxmlformats.org/wordprocessingml/2006/main" xmlns:wne="http://schemas.microsoft.com/office/word/2006/wordml" xmlns:sl="http://schemas.openxmlformats.org/schemaLibrary/2006/main" xmlns:a="http://schemas.openxmlformats.org/drawingml/2006/main" xmlns:pic="http://schemas.openxmlformats.org/drawingml/2006/picture" xmlns:c="http://schemas.openxmlformats.org/drawingml/2006/chart" xmlns:lc="http://schemas.openxmlformats.org/drawingml/2006/lockedCanvas" xmlns:dgm="http://schemas.openxmlformats.org/drawingml/2006/diagram" xmlns:wps="http://schemas.microsoft.com/office/word/2010/wordprocessingShape" xmlns:wpg="http://schemas.microsoft.com/office/word/2010/wordprocessingGroup" xmlns:w14="http://schemas.microsoft.com/office/word/2010/wordml" xmlns:w15="http://schemas.microsoft.com/office/word/2012/wordml" xmlns:w16="http://schemas.microsoft.com/office/word/2018/wordml" xmlns:w16cex="http://schemas.microsoft.com/office/word/2018/wordml/cex" xmlns:w16cid="http://schemas.microsoft.com/office/word/2016/wordml/cid" xmlns="http://schemas.microsoft.com/office/tasks/2019/documenttasks" xmlns:cr="http://schemas.microsoft.com/office/comments/2020/reactions">
   <w:body>
     <w:p>
       <w:pPr>
@@ -33,7 +33,7 @@
           <w:szCs w:val="24"/>
           <w:rtl w:val="0"/>
         </w:rPr>
-        <w:t xml:space="preserve">Full-Stack Software Engineer</w:t>
+        <w:t xml:space="preserve">Full Stack Software Engineer</w:t>
       </w:r>
     </w:p>
     <w:p>
@@ -241,45 +241,11 @@
       </w:pPr>
       <w:r>
         <w:rPr>
-          <w:b w:val="1"/>
           <w:sz w:val="20"/>
           <w:szCs w:val="20"/>
           <w:rtl w:val="0"/>
         </w:rPr>
-        <w:t xml:space="preserve">Languages/Frameworks: </w:t>
-      </w:r>
-      <w:r>
-        <w:rPr>
-          <w:sz w:val="20"/>
-          <w:szCs w:val="20"/>
-          <w:rtl w:val="0"/>
-        </w:rPr>
-        <w:t xml:space="preserve">Java/SpringBoot, .NET/C#, Angular, React, Vue, Node, SQL</w:t>
-      </w:r>
-    </w:p>
-    <w:p>
-      <w:pPr>
-        <w:rPr>
-          <w:sz w:val="20"/>
-          <w:szCs w:val="20"/>
-        </w:rPr>
-      </w:pPr>
-      <w:r>
-        <w:rPr>
-          <w:b w:val="1"/>
-          <w:sz w:val="20"/>
-          <w:szCs w:val="20"/>
-          <w:rtl w:val="0"/>
-        </w:rPr>
-        <w:t xml:space="preserve">Cloud Services:</w:t>
-      </w:r>
-      <w:r>
-        <w:rPr>
-          <w:sz w:val="20"/>
-          <w:szCs w:val="20"/>
-          <w:rtl w:val="0"/>
-        </w:rPr>
-        <w:t xml:space="preserve"> Azure, Firebase, MongoDB</w:t>
+        <w:t xml:space="preserve">Java, Spring Boot, Maven, Gradle, C#, .NET, Entity Framework, Angular, React, Vue, JavaScript, TypeScript, CSS, SCSS, HTML5, Node.js, MySQL, MSSQL, Docker, Azure Cloud Services, Git, Firebase, MongoDB, Figma, CI/CD pipelines</w:t>
       </w:r>
     </w:p>
     <w:p>
@@ -397,7 +363,7 @@
         <w:rPr>
           <w:rtl w:val="0"/>
         </w:rPr>
-        <w:t xml:space="preserve">Architected system to track batched data through multiple Azure Service Bus Queues</w:t>
+        <w:t xml:space="preserve">Architected system to track batched data through multiple Azure Service Bus Queues, enabling ingestion status transparency to the business team</w:t>
       </w:r>
     </w:p>
     <w:p>
@@ -412,7 +378,7 @@
         <w:rPr>
           <w:rtl w:val="0"/>
         </w:rPr>
-        <w:t xml:space="preserve">Extracted and refactored file download processes into its own generic, highly extensible microservice</w:t>
+        <w:t xml:space="preserve">Extracted and refactored file download processes into its own generic, highly extensible microservice, saving computing resources from the main servers and increasing speed</w:t>
       </w:r>
     </w:p>
     <w:p>
@@ -430,7 +396,7 @@
         <w:rPr>
           <w:rtl w:val="0"/>
         </w:rPr>
-        <w:t xml:space="preserve">Integrated Web Sockets for real time data updates</w:t>
+        <w:t xml:space="preserve">Integrated Web Sockets for real time data updates, reducing api server traffic, reducing response time, and increasing business team’s productivity</w:t>
       </w:r>
     </w:p>
     <w:p>
@@ -460,7 +426,7 @@
         <w:rPr>
           <w:rtl w:val="0"/>
         </w:rPr>
-        <w:t xml:space="preserve">Wrote documentation/diagrams of complicated data flows</w:t>
+        <w:t xml:space="preserve">Wrote documentation/diagrams of complicated data flows for future training/onboarding</w:t>
       </w:r>
     </w:p>
     <w:p>
@@ -478,7 +444,7 @@
         <w:rPr>
           <w:rtl w:val="0"/>
         </w:rPr>
-        <w:t xml:space="preserve">Included extensive unit testing for functional integrity</w:t>
+        <w:t xml:space="preserve">Included extensive unit testing for functional integrity, ensuring the application works as intended</w:t>
       </w:r>
     </w:p>
     <w:p>
@@ -545,7 +511,7 @@
         <w:rPr>
           <w:rtl w:val="0"/>
         </w:rPr>
-        <w:t xml:space="preserve">Updated MySQL Server database to build robust sales reports</w:t>
+        <w:t xml:space="preserve">Updated MySQL Server database, removing the need for manual editing to generate sales reports and increasing sales team’s performance</w:t>
       </w:r>
     </w:p>
     <w:p>
@@ -560,7 +526,7 @@
         <w:rPr>
           <w:rtl w:val="0"/>
         </w:rPr>
-        <w:t xml:space="preserve">Created Splunk dashboards for monitoring application metrics</w:t>
+        <w:t xml:space="preserve">Created Splunk dashboards for monitoring application metrics, allowing detailed insight into the application’s health</w:t>
       </w:r>
     </w:p>
     <w:p>
@@ -575,7 +541,7 @@
         <w:rPr>
           <w:rtl w:val="0"/>
         </w:rPr>
-        <w:t xml:space="preserve">Built and Deployed secure web API</w:t>
+        <w:t xml:space="preserve">Built and Deployed web API, secured with limited authentication access</w:t>
       </w:r>
     </w:p>
     <w:p>
@@ -594,6 +560,24 @@
           <w:rtl w:val="0"/>
         </w:rPr>
         <w:t xml:space="preserve">Implemented continuous deployment via CI/CD pipeline to multiple environments</w:t>
+      </w:r>
+    </w:p>
+    <w:p>
+      <w:pPr>
+        <w:rPr>
+          <w:b w:val="1"/>
+          <w:sz w:val="24"/>
+          <w:szCs w:val="24"/>
+          <w:u w:val="single"/>
+        </w:rPr>
+      </w:pPr>
+      <w:r>
+        <w:br w:type="page"/>
+      </w:r>
+      <w:r>
+        <w:rPr>
+          <w:rtl w:val="0"/>
+        </w:rPr>
       </w:r>
     </w:p>
     <w:p>
@@ -728,7 +712,7 @@
         <w:rPr>
           <w:rtl w:val="0"/>
         </w:rPr>
-        <w:t xml:space="preserve">Built powerful data modals to assist the sales team</w:t>
+        <w:t xml:space="preserve">Built powerful data modals to assist the sales team, boosting data availability through faster updates, ultimately increasing sales performance</w:t>
       </w:r>
     </w:p>
     <w:p>
@@ -743,7 +727,7 @@
         <w:rPr>
           <w:rtl w:val="0"/>
         </w:rPr>
-        <w:t xml:space="preserve">Increased performance, speed, and security by updating outdated code</w:t>
+        <w:t xml:space="preserve">Increased performance, speed, and security by updating outdated, legacy code</w:t>
       </w:r>
     </w:p>
     <w:p>
@@ -1013,7 +997,7 @@
         <w:rPr>
           <w:rtl w:val="0"/>
         </w:rPr>
-        <w:t xml:space="preserve">Coursework/Technologies:  Vue.js, Node.js, and .NET frameworks. MySQL, Mongoose, Bootstrap, Axios, JQuery, Auth0, and RESTful API’s</w:t>
+        <w:t xml:space="preserve">Coursework/Technologies:  Vue.js, Node.js, and .NET frameworks. MySQL, MongoDB, Bootstrap, Axios, JQuery, Auth0, and RESTful API’s</w:t>
       </w:r>
     </w:p>
     <w:p>
@@ -1553,7 +1537,7 @@
 </file>
 
 <file path=word/numbering.xml><?xml version="1.0" encoding="utf-8"?>
-<w:numbering xmlns:mc="http://schemas.openxmlformats.org/markup-compatibility/2006" xmlns:o="urn:schemas-microsoft-com:office:office" xmlns:r="http://schemas.openxmlformats.org/officeDocument/2006/relationships" xmlns:m="http://schemas.openxmlformats.org/officeDocument/2006/math" xmlns:v="urn:schemas-microsoft-com:vml" xmlns:wp="http://schemas.openxmlformats.org/drawingml/2006/wordprocessingDrawing" xmlns:w10="urn:schemas-microsoft-com:office:word" xmlns:w="http://schemas.openxmlformats.org/wordprocessingml/2006/main" xmlns:wne="http://schemas.microsoft.com/office/word/2006/wordml" xmlns:sl="http://schemas.openxmlformats.org/schemaLibrary/2006/main" xmlns:a="http://schemas.openxmlformats.org/drawingml/2006/main" xmlns:pic="http://schemas.openxmlformats.org/drawingml/2006/picture" xmlns:c="http://schemas.openxmlformats.org/drawingml/2006/chart" xmlns:lc="http://schemas.openxmlformats.org/drawingml/2006/lockedCanvas" xmlns:dgm="http://schemas.openxmlformats.org/drawingml/2006/diagram" xmlns:wps="http://schemas.microsoft.com/office/word/2010/wordprocessingShape" xmlns:wpg="http://schemas.microsoft.com/office/word/2010/wordprocessingGroup" xmlns:w14="http://schemas.microsoft.com/office/word/2010/wordml" xmlns:w15="http://schemas.microsoft.com/office/word/2012/wordml">
+<w:numbering xmlns:mc="http://schemas.openxmlformats.org/markup-compatibility/2006" xmlns:o="urn:schemas-microsoft-com:office:office" xmlns:r="http://schemas.openxmlformats.org/officeDocument/2006/relationships" xmlns:m="http://schemas.openxmlformats.org/officeDocument/2006/math" xmlns:v="urn:schemas-microsoft-com:vml" xmlns:wp="http://schemas.openxmlformats.org/drawingml/2006/wordprocessingDrawing" xmlns:w10="urn:schemas-microsoft-com:office:word" xmlns:w="http://schemas.openxmlformats.org/wordprocessingml/2006/main" xmlns:wne="http://schemas.microsoft.com/office/word/2006/wordml" xmlns:sl="http://schemas.openxmlformats.org/schemaLibrary/2006/main" xmlns:a="http://schemas.openxmlformats.org/drawingml/2006/main" xmlns:pic="http://schemas.openxmlformats.org/drawingml/2006/picture" xmlns:c="http://schemas.openxmlformats.org/drawingml/2006/chart" xmlns:lc="http://schemas.openxmlformats.org/drawingml/2006/lockedCanvas" xmlns:dgm="http://schemas.openxmlformats.org/drawingml/2006/diagram" xmlns:wps="http://schemas.microsoft.com/office/word/2010/wordprocessingShape" xmlns:wpg="http://schemas.microsoft.com/office/word/2010/wordprocessingGroup" xmlns:w14="http://schemas.microsoft.com/office/word/2010/wordml" xmlns:w15="http://schemas.microsoft.com/office/word/2012/wordml" xmlns:w16="http://schemas.microsoft.com/office/word/2018/wordml" xmlns:w16cex="http://schemas.microsoft.com/office/word/2018/wordml/cex" xmlns:w16cid="http://schemas.microsoft.com/office/word/2016/wordml/cid" xmlns="http://schemas.microsoft.com/office/tasks/2019/documenttasks" xmlns:cr="http://schemas.microsoft.com/office/comments/2020/reactions">
   <w:abstractNum w:abstractNumId="1">
     <w:lvl w:ilvl="0">
       <w:start w:val="1"/>
@@ -2575,7 +2559,7 @@
 </file>
 
 <file path=word/styles.xml><?xml version="1.0" encoding="utf-8"?>
-<w:styles xmlns:mc="http://schemas.openxmlformats.org/markup-compatibility/2006" xmlns:o="urn:schemas-microsoft-com:office:office" xmlns:r="http://schemas.openxmlformats.org/officeDocument/2006/relationships" xmlns:m="http://schemas.openxmlformats.org/officeDocument/2006/math" xmlns:v="urn:schemas-microsoft-com:vml" xmlns:wp="http://schemas.openxmlformats.org/drawingml/2006/wordprocessingDrawing" xmlns:w10="urn:schemas-microsoft-com:office:word" xmlns:w="http://schemas.openxmlformats.org/wordprocessingml/2006/main" xmlns:wne="http://schemas.microsoft.com/office/word/2006/wordml" xmlns:sl="http://schemas.openxmlformats.org/schemaLibrary/2006/main" xmlns:a="http://schemas.openxmlformats.org/drawingml/2006/main" xmlns:pic="http://schemas.openxmlformats.org/drawingml/2006/picture" xmlns:c="http://schemas.openxmlformats.org/drawingml/2006/chart" xmlns:lc="http://schemas.openxmlformats.org/drawingml/2006/lockedCanvas" xmlns:dgm="http://schemas.openxmlformats.org/drawingml/2006/diagram" xmlns:wps="http://schemas.microsoft.com/office/word/2010/wordprocessingShape" xmlns:wpg="http://schemas.microsoft.com/office/word/2010/wordprocessingGroup" xmlns:w14="http://schemas.microsoft.com/office/word/2010/wordml" xmlns:w15="http://schemas.microsoft.com/office/word/2012/wordml">
+<w:styles xmlns:mc="http://schemas.openxmlformats.org/markup-compatibility/2006" xmlns:o="urn:schemas-microsoft-com:office:office" xmlns:r="http://schemas.openxmlformats.org/officeDocument/2006/relationships" xmlns:m="http://schemas.openxmlformats.org/officeDocument/2006/math" xmlns:v="urn:schemas-microsoft-com:vml" xmlns:wp="http://schemas.openxmlformats.org/drawingml/2006/wordprocessingDrawing" xmlns:w10="urn:schemas-microsoft-com:office:word" xmlns:w="http://schemas.openxmlformats.org/wordprocessingml/2006/main" xmlns:wne="http://schemas.microsoft.com/office/word/2006/wordml" xmlns:sl="http://schemas.openxmlformats.org/schemaLibrary/2006/main" xmlns:a="http://schemas.openxmlformats.org/drawingml/2006/main" xmlns:pic="http://schemas.openxmlformats.org/drawingml/2006/picture" xmlns:c="http://schemas.openxmlformats.org/drawingml/2006/chart" xmlns:lc="http://schemas.openxmlformats.org/drawingml/2006/lockedCanvas" xmlns:dgm="http://schemas.openxmlformats.org/drawingml/2006/diagram" xmlns:wps="http://schemas.microsoft.com/office/word/2010/wordprocessingShape" xmlns:wpg="http://schemas.microsoft.com/office/word/2010/wordprocessingGroup" xmlns:w14="http://schemas.microsoft.com/office/word/2010/wordml" xmlns:w15="http://schemas.microsoft.com/office/word/2012/wordml" xmlns:w16="http://schemas.microsoft.com/office/word/2018/wordml" xmlns:w16cex="http://schemas.microsoft.com/office/word/2018/wordml/cex" xmlns:w16cid="http://schemas.microsoft.com/office/word/2016/wordml/cid" xmlns="http://schemas.microsoft.com/office/tasks/2019/documenttasks" xmlns:cr="http://schemas.microsoft.com/office/comments/2020/reactions">
   <w:docDefaults>
     <w:rPrDefault>
       <w:rPr>

</xml_diff>